<commit_message>
changes required for week 4 assignment
</commit_message>
<xml_diff>
--- a/doc/gulley-nathan-Week3.docx
+++ b/doc/gulley-nathan-Week3.docx
@@ -768,7 +768,7 @@
           <wp:inline distT="0" distB="0" distL="0" distR="0">
             <wp:extent cx="6858000" cy="3857625"/>
             <wp:effectExtent l="0" t="0" r="0" b="9525"/>
-            <wp:docPr id="3" name="Picture 3" descr="C:\Users\Nate\IdeaProjects\mirs-v1\doc\img\screenshot_wk3_running_code.jpg"/>
+            <wp:docPr id="4" name="Picture 4" descr="C:\Users\Nate\IdeaProjects\mirs-v1\doc\img\screenshot_wk4_driver_class.jpg"/>
             <wp:cNvGraphicFramePr>
               <a:graphicFrameLocks xmlns:a="http://schemas.openxmlformats.org/drawingml/2006/main" noChangeAspect="1"/>
             </wp:cNvGraphicFramePr>
@@ -776,7 +776,7 @@
               <a:graphicData uri="http://schemas.openxmlformats.org/drawingml/2006/picture">
                 <pic:pic xmlns:pic="http://schemas.openxmlformats.org/drawingml/2006/picture">
                   <pic:nvPicPr>
-                    <pic:cNvPr id="0" name="Picture 3" descr="C:\Users\Nate\IdeaProjects\mirs-v1\doc\img\screenshot_wk3_running_code.jpg"/>
+                    <pic:cNvPr id="0" name="Picture 1" descr="C:\Users\Nate\IdeaProjects\mirs-v1\doc\img\screenshot_wk4_driver_class.jpg"/>
                     <pic:cNvPicPr>
                       <a:picLocks noChangeAspect="1" noChangeArrowheads="1"/>
                     </pic:cNvPicPr>
@@ -837,7 +837,7 @@
           <wp:inline distT="0" distB="0" distL="0" distR="0">
             <wp:extent cx="6858000" cy="3857625"/>
             <wp:effectExtent l="0" t="0" r="0" b="9525"/>
-            <wp:docPr id="6" name="Picture 6" descr="C:\Users\Nate\IdeaProjects\mirs-v1\doc\img\screenshot_wk3_unit_test.jpg"/>
+            <wp:docPr id="7" name="Picture 7" descr="C:\Users\Nate\IdeaProjects\mirs-v1\doc\img\screenshot_wk4_unit_test_branch_service.jpg"/>
             <wp:cNvGraphicFramePr>
               <a:graphicFrameLocks xmlns:a="http://schemas.openxmlformats.org/drawingml/2006/main" noChangeAspect="1"/>
             </wp:cNvGraphicFramePr>
@@ -845,7 +845,7 @@
               <a:graphicData uri="http://schemas.openxmlformats.org/drawingml/2006/picture">
                 <pic:pic xmlns:pic="http://schemas.openxmlformats.org/drawingml/2006/picture">
                   <pic:nvPicPr>
-                    <pic:cNvPr id="0" name="Picture 4" descr="C:\Users\Nate\IdeaProjects\mirs-v1\doc\img\screenshot_wk3_unit_test.jpg"/>
+                    <pic:cNvPr id="0" name="Picture 2" descr="C:\Users\Nate\IdeaProjects\mirs-v1\doc\img\screenshot_wk4_unit_test_branch_service.jpg"/>
                     <pic:cNvPicPr>
                       <a:picLocks noChangeAspect="1" noChangeArrowheads="1"/>
                     </pic:cNvPicPr>
@@ -884,6 +884,63 @@
       </w:r>
     </w:p>
     <w:p>
+      <w:r>
+        <w:rPr>
+          <w:noProof/>
+        </w:rPr>
+        <w:lastRenderedPageBreak/>
+        <w:drawing>
+          <wp:inline distT="0" distB="0" distL="0" distR="0">
+            <wp:extent cx="6858000" cy="3857625"/>
+            <wp:effectExtent l="0" t="0" r="0" b="9525"/>
+            <wp:docPr id="8" name="Picture 8" descr="C:\Users\Nate\IdeaProjects\mirs-v1\doc\img\screenshot_wk4_unit_test_instrument_service.jpg"/>
+            <wp:cNvGraphicFramePr>
+              <a:graphicFrameLocks xmlns:a="http://schemas.openxmlformats.org/drawingml/2006/main" noChangeAspect="1"/>
+            </wp:cNvGraphicFramePr>
+            <a:graphic xmlns:a="http://schemas.openxmlformats.org/drawingml/2006/main">
+              <a:graphicData uri="http://schemas.openxmlformats.org/drawingml/2006/picture">
+                <pic:pic xmlns:pic="http://schemas.openxmlformats.org/drawingml/2006/picture">
+                  <pic:nvPicPr>
+                    <pic:cNvPr id="0" name="Picture 3" descr="C:\Users\Nate\IdeaProjects\mirs-v1\doc\img\screenshot_wk4_unit_test_instrument_service.jpg"/>
+                    <pic:cNvPicPr>
+                      <a:picLocks noChangeAspect="1" noChangeArrowheads="1"/>
+                    </pic:cNvPicPr>
+                  </pic:nvPicPr>
+                  <pic:blipFill>
+                    <a:blip r:embed="rId6" cstate="print">
+                      <a:extLst>
+                        <a:ext uri="{28A0092B-C50C-407E-A947-70E740481C1C}">
+                          <a14:useLocalDpi xmlns:a14="http://schemas.microsoft.com/office/drawing/2010/main" val="0"/>
+                        </a:ext>
+                      </a:extLst>
+                    </a:blip>
+                    <a:srcRect/>
+                    <a:stretch>
+                      <a:fillRect/>
+                    </a:stretch>
+                  </pic:blipFill>
+                  <pic:spPr bwMode="auto">
+                    <a:xfrm>
+                      <a:off x="0" y="0"/>
+                      <a:ext cx="6858000" cy="3857625"/>
+                    </a:xfrm>
+                    <a:prstGeom prst="rect">
+                      <a:avLst/>
+                    </a:prstGeom>
+                    <a:noFill/>
+                    <a:ln>
+                      <a:noFill/>
+                    </a:ln>
+                  </pic:spPr>
+                </pic:pic>
+              </a:graphicData>
+            </a:graphic>
+          </wp:inline>
+        </w:drawing>
+      </w:r>
+    </w:p>
+    <w:p/>
+    <w:p>
       <w:pPr>
         <w:rPr>
           <w:b/>
@@ -893,21 +950,21 @@
         <w:rPr>
           <w:b/>
         </w:rPr>
+        <w:t xml:space="preserve">4. </w:t>
+      </w:r>
+      <w:r>
+        <w:rPr>
+          <w:b/>
+        </w:rPr>
+        <w:t>UML Model</w:t>
+      </w:r>
+    </w:p>
+    <w:p>
+      <w:r>
+        <w:rPr>
+          <w:noProof/>
+        </w:rPr>
         <w:lastRenderedPageBreak/>
-        <w:t xml:space="preserve">4. </w:t>
-      </w:r>
-      <w:r>
-        <w:rPr>
-          <w:b/>
-        </w:rPr>
-        <w:t>UML Model</w:t>
-      </w:r>
-    </w:p>
-    <w:p>
-      <w:r>
-        <w:rPr>
-          <w:noProof/>
-        </w:rPr>
         <w:drawing>
           <wp:inline distT="0" distB="0" distL="0" distR="0">
             <wp:extent cx="6858000" cy="7115954"/>
@@ -926,7 +983,7 @@
                     </pic:cNvPicPr>
                   </pic:nvPicPr>
                   <pic:blipFill>
-                    <a:blip r:embed="rId6">
+                    <a:blip r:embed="rId7">
                       <a:extLst>
                         <a:ext uri="{28A0092B-C50C-407E-A947-70E740481C1C}">
                           <a14:useLocalDpi xmlns:a14="http://schemas.microsoft.com/office/drawing/2010/main" val="0"/>
@@ -965,6 +1022,10 @@
     <w:p/>
     <w:p/>
     <w:p>
+      <w:bookmarkStart w:id="0" w:name="_GoBack"/>
+      <w:bookmarkEnd w:id="0"/>
+    </w:p>
+    <w:p>
       <w:pPr>
         <w:rPr>
           <w:b/>
@@ -1013,7 +1074,7 @@
                     </pic:cNvPicPr>
                   </pic:nvPicPr>
                   <pic:blipFill>
-                    <a:blip r:embed="rId7">
+                    <a:blip r:embed="rId8">
                       <a:extLst>
                         <a:ext uri="{28A0092B-C50C-407E-A947-70E740481C1C}">
                           <a14:useLocalDpi xmlns:a14="http://schemas.microsoft.com/office/drawing/2010/main" val="0"/>
@@ -1070,7 +1131,7 @@
                     </pic:cNvPicPr>
                   </pic:nvPicPr>
                   <pic:blipFill>
-                    <a:blip r:embed="rId8">
+                    <a:blip r:embed="rId9">
                       <a:extLst>
                         <a:ext uri="{28A0092B-C50C-407E-A947-70E740481C1C}">
                           <a14:useLocalDpi xmlns:a14="http://schemas.microsoft.com/office/drawing/2010/main" val="0"/>
@@ -1101,8 +1162,6 @@
           </wp:inline>
         </w:drawing>
       </w:r>
-      <w:bookmarkStart w:id="0" w:name="_GoBack"/>
-      <w:bookmarkEnd w:id="0"/>
     </w:p>
     <w:sectPr>
       <w:pgSz w:w="12240" w:h="15840"/>

</xml_diff>